<commit_message>
Update LA Clippers Data Challenge part 1.docx
</commit_message>
<xml_diff>
--- a/Projects/Los Angeles Clippers/LA Clippers Data Challenge part 1.docx
+++ b/Projects/Los Angeles Clippers/LA Clippers Data Challenge part 1.docx
@@ -71,7 +71,44 @@
           <w:sz w:val="22"/>
           <w:szCs w:val="22"/>
         </w:rPr>
-        <w:t>I have created a notebook I pasted in my GitHub where you can see all the modifications I made before running the next queries. I take care of some missing values and data type formatting before getting into the questions.</w:t>
+        <w:t xml:space="preserve">I have created a notebook I pasted in </w:t>
+      </w:r>
+      <w:hyperlink r:id="rId5" w:history="1">
+        <w:r>
+          <w:rPr>
+            <w:rStyle w:val="Hyperlink"/>
+            <w:rFonts w:ascii="Calibri" w:eastAsia="Calibri" w:hAnsi="Calibri" w:cs="Calibri"/>
+            <w:sz w:val="22"/>
+            <w:szCs w:val="22"/>
+          </w:rPr>
+          <w:t>my G</w:t>
+        </w:r>
+        <w:r>
+          <w:rPr>
+            <w:rStyle w:val="Hyperlink"/>
+            <w:rFonts w:ascii="Calibri" w:eastAsia="Calibri" w:hAnsi="Calibri" w:cs="Calibri"/>
+            <w:sz w:val="22"/>
+            <w:szCs w:val="22"/>
+          </w:rPr>
+          <w:t>i</w:t>
+        </w:r>
+        <w:r>
+          <w:rPr>
+            <w:rStyle w:val="Hyperlink"/>
+            <w:rFonts w:ascii="Calibri" w:eastAsia="Calibri" w:hAnsi="Calibri" w:cs="Calibri"/>
+            <w:sz w:val="22"/>
+            <w:szCs w:val="22"/>
+          </w:rPr>
+          <w:t>tHub</w:t>
+        </w:r>
+      </w:hyperlink>
+      <w:r>
+        <w:rPr>
+          <w:rFonts w:ascii="Calibri" w:eastAsia="Calibri" w:hAnsi="Calibri" w:cs="Calibri"/>
+          <w:sz w:val="22"/>
+          <w:szCs w:val="22"/>
+        </w:rPr>
+        <w:t xml:space="preserve"> where you can see all the modifications I made before running the next queries. I take care of some missing values and data type formatting before getting into the questions.</w:t>
       </w:r>
     </w:p>
     <w:p>
@@ -140,7 +177,7 @@
                     <pic:cNvPicPr/>
                   </pic:nvPicPr>
                   <pic:blipFill>
-                    <a:blip r:embed="rId5"/>
+                    <a:blip r:embed="rId6"/>
                     <a:stretch>
                       <a:fillRect/>
                     </a:stretch>
@@ -267,7 +304,7 @@
                     <pic:cNvPicPr/>
                   </pic:nvPicPr>
                   <pic:blipFill>
-                    <a:blip r:embed="rId6"/>
+                    <a:blip r:embed="rId7"/>
                     <a:stretch>
                       <a:fillRect/>
                     </a:stretch>
@@ -419,7 +456,7 @@
                     <pic:cNvPicPr/>
                   </pic:nvPicPr>
                   <pic:blipFill>
-                    <a:blip r:embed="rId7"/>
+                    <a:blip r:embed="rId8"/>
                     <a:stretch>
                       <a:fillRect/>
                     </a:stretch>
@@ -504,7 +541,30 @@
         <w:t>the</w:t>
       </w:r>
       <w:r>
-        <w:t xml:space="preserve"> dashboard in my public profile on Tableau where you can have access to </w:t>
+        <w:t xml:space="preserve"> dashboard in </w:t>
+      </w:r>
+      <w:hyperlink r:id="rId9" w:history="1">
+        <w:r>
+          <w:rPr>
+            <w:rStyle w:val="Hyperlink"/>
+          </w:rPr>
+          <w:t>my public profile on</w:t>
+        </w:r>
+        <w:r>
+          <w:rPr>
+            <w:rStyle w:val="Hyperlink"/>
+          </w:rPr>
+          <w:t xml:space="preserve"> </w:t>
+        </w:r>
+        <w:r>
+          <w:rPr>
+            <w:rStyle w:val="Hyperlink"/>
+          </w:rPr>
+          <w:t>Tableau</w:t>
+        </w:r>
+      </w:hyperlink>
+      <w:r>
+        <w:t xml:space="preserve"> where you can have access to </w:t>
       </w:r>
       <w:r>
         <w:t>the complete example</w:t>
@@ -552,7 +612,7 @@
                     </pic:cNvPicPr>
                   </pic:nvPicPr>
                   <pic:blipFill>
-                    <a:blip r:embed="rId8">
+                    <a:blip r:embed="rId10">
                       <a:extLst>
                         <a:ext uri="{28A0092B-C50C-407E-A947-70E740481C1C}">
                           <a14:useLocalDpi xmlns:a14="http://schemas.microsoft.com/office/drawing/2010/main" val="0"/>
@@ -908,7 +968,21 @@
         <w:rPr>
           <w:lang w:val="es-ES"/>
         </w:rPr>
-        <w:t xml:space="preserve"> having </w:t>
+        <w:t xml:space="preserve"> </w:t>
+      </w:r>
+      <w:proofErr w:type="spellStart"/>
+      <w:r>
+        <w:rPr>
+          <w:lang w:val="es-ES"/>
+        </w:rPr>
+        <w:t>having</w:t>
+      </w:r>
+      <w:proofErr w:type="spellEnd"/>
+      <w:r>
+        <w:rPr>
+          <w:lang w:val="es-ES"/>
+        </w:rPr>
+        <w:t xml:space="preserve"> </w:t>
       </w:r>
       <w:proofErr w:type="spellStart"/>
       <w:r>
@@ -1049,6 +1123,9 @@
     </w:p>
     <w:p>
       <w:r>
+        <w:rPr>
+          <w:noProof/>
+        </w:rPr>
         <w:drawing>
           <wp:inline distT="0" distB="0" distL="0" distR="0" wp14:anchorId="64E2EE7E" wp14:editId="3CD038AB">
             <wp:extent cx="5400040" cy="4077335"/>
@@ -1065,7 +1142,7 @@
                     <pic:cNvPicPr/>
                   </pic:nvPicPr>
                   <pic:blipFill>
-                    <a:blip r:embed="rId9"/>
+                    <a:blip r:embed="rId11"/>
                     <a:stretch>
                       <a:fillRect/>
                     </a:stretch>
@@ -1110,6 +1187,9 @@
     </w:p>
     <w:p>
       <w:r>
+        <w:rPr>
+          <w:noProof/>
+        </w:rPr>
         <w:lastRenderedPageBreak/>
         <w:drawing>
           <wp:inline distT="0" distB="0" distL="0" distR="0" wp14:anchorId="5E9ABDD2" wp14:editId="054CE157">
@@ -1127,7 +1207,7 @@
                     <pic:cNvPicPr/>
                   </pic:nvPicPr>
                   <pic:blipFill>
-                    <a:blip r:embed="rId10"/>
+                    <a:blip r:embed="rId12"/>
                     <a:stretch>
                       <a:fillRect/>
                     </a:stretch>
@@ -1161,6 +1241,9 @@
     </w:p>
     <w:p>
       <w:r>
+        <w:rPr>
+          <w:noProof/>
+        </w:rPr>
         <w:drawing>
           <wp:inline distT="0" distB="0" distL="0" distR="0" wp14:anchorId="066EF500" wp14:editId="3BFF462C">
             <wp:extent cx="5130086" cy="1881554"/>
@@ -1177,7 +1260,7 @@
                     <pic:cNvPicPr/>
                   </pic:nvPicPr>
                   <pic:blipFill>
-                    <a:blip r:embed="rId11"/>
+                    <a:blip r:embed="rId13"/>
                     <a:stretch>
                       <a:fillRect/>
                     </a:stretch>
@@ -1242,6 +1325,9 @@
     </w:p>
     <w:p>
       <w:r>
+        <w:rPr>
+          <w:noProof/>
+        </w:rPr>
         <w:drawing>
           <wp:inline distT="0" distB="0" distL="0" distR="0" wp14:anchorId="1B7313C8" wp14:editId="574FDD23">
             <wp:extent cx="5740157" cy="1594338"/>
@@ -1258,7 +1344,7 @@
                     <pic:cNvPicPr/>
                   </pic:nvPicPr>
                   <pic:blipFill>
-                    <a:blip r:embed="rId12"/>
+                    <a:blip r:embed="rId14"/>
                     <a:stretch>
                       <a:fillRect/>
                     </a:stretch>
@@ -2310,6 +2396,41 @@
       <w:spacing w:val="5"/>
     </w:rPr>
   </w:style>
+  <w:style w:type="character" w:styleId="Hyperlink">
+    <w:name w:val="Hyperlink"/>
+    <w:basedOn w:val="DefaultParagraphFont"/>
+    <w:uiPriority w:val="99"/>
+    <w:unhideWhenUsed/>
+    <w:rsid w:val="00D36B0C"/>
+    <w:rPr>
+      <w:color w:val="0563C1" w:themeColor="hyperlink"/>
+      <w:u w:val="single"/>
+    </w:rPr>
+  </w:style>
+  <w:style w:type="character" w:styleId="UnresolvedMention">
+    <w:name w:val="Unresolved Mention"/>
+    <w:basedOn w:val="DefaultParagraphFont"/>
+    <w:uiPriority w:val="99"/>
+    <w:semiHidden/>
+    <w:unhideWhenUsed/>
+    <w:rsid w:val="00D36B0C"/>
+    <w:rPr>
+      <w:color w:val="605E5C"/>
+      <w:shd w:val="clear" w:color="auto" w:fill="E1DFDD"/>
+    </w:rPr>
+  </w:style>
+  <w:style w:type="character" w:styleId="FollowedHyperlink">
+    <w:name w:val="FollowedHyperlink"/>
+    <w:basedOn w:val="DefaultParagraphFont"/>
+    <w:uiPriority w:val="99"/>
+    <w:semiHidden/>
+    <w:unhideWhenUsed/>
+    <w:rsid w:val="00D36B0C"/>
+    <w:rPr>
+      <w:color w:val="954F72" w:themeColor="followedHyperlink"/>
+      <w:u w:val="single"/>
+    </w:rPr>
+  </w:style>
 </w:styles>
 </file>
 

</xml_diff>